<commit_message>
Cleaned up hw10 table
</commit_message>
<xml_diff>
--- a/10hw/hw10.docx
+++ b/10hw/hw10.docx
@@ -15,6 +15,8 @@
           <w:noProof/>
         </w:rPr>
       </w:pPr>
+      <w:bookmarkStart w:id="0" w:name="_GoBack"/>
+      <w:bookmarkEnd w:id="0"/>
     </w:p>
     <w:tbl>
       <w:tblPr>
@@ -275,7 +277,7 @@
                 <w:rFonts w:ascii="Calibri" w:eastAsia="Times New Roman" w:hAnsi="Calibri" w:cs="Calibri"/>
                 <w:color w:val="000000"/>
               </w:rPr>
-              <w:t>51.2902283</w:t>
+              <w:t>51.29023%</w:t>
             </w:r>
           </w:p>
         </w:tc>
@@ -307,7 +309,7 @@
                 <w:rFonts w:ascii="Calibri" w:eastAsia="Times New Roman" w:hAnsi="Calibri" w:cs="Calibri"/>
                 <w:color w:val="000000"/>
               </w:rPr>
-              <w:t>51.2902283</w:t>
+              <w:t>51.29023%</w:t>
             </w:r>
           </w:p>
         </w:tc>
@@ -409,7 +411,7 @@
                 <w:rFonts w:ascii="Calibri" w:eastAsia="Times New Roman" w:hAnsi="Calibri" w:cs="Calibri"/>
                 <w:color w:val="000000"/>
               </w:rPr>
-              <w:t>29.6160398</w:t>
+              <w:t>29.61604%</w:t>
             </w:r>
           </w:p>
         </w:tc>
@@ -441,7 +443,7 @@
                 <w:rFonts w:ascii="Calibri" w:eastAsia="Times New Roman" w:hAnsi="Calibri" w:cs="Calibri"/>
                 <w:color w:val="000000"/>
               </w:rPr>
-              <w:t>80.9062681</w:t>
+              <w:t>80.90627%</w:t>
             </w:r>
           </w:p>
         </w:tc>
@@ -543,7 +545,7 @@
                 <w:rFonts w:ascii="Calibri" w:eastAsia="Times New Roman" w:hAnsi="Calibri" w:cs="Calibri"/>
                 <w:color w:val="000000"/>
               </w:rPr>
-              <w:t>11.6230523</w:t>
+              <w:t>11.62305%</w:t>
             </w:r>
           </w:p>
         </w:tc>
@@ -575,7 +577,7 @@
                 <w:rFonts w:ascii="Calibri" w:eastAsia="Times New Roman" w:hAnsi="Calibri" w:cs="Calibri"/>
                 <w:color w:val="000000"/>
               </w:rPr>
-              <w:t>92.5293204</w:t>
+              <w:t>92.52932%</w:t>
             </w:r>
           </w:p>
         </w:tc>
@@ -677,7 +679,7 @@
                 <w:rFonts w:ascii="Calibri" w:eastAsia="Times New Roman" w:hAnsi="Calibri" w:cs="Calibri"/>
                 <w:color w:val="000000"/>
               </w:rPr>
-              <w:t>4.2706624</w:t>
+              <w:t>4.27066%</w:t>
             </w:r>
           </w:p>
         </w:tc>
@@ -709,7 +711,7 @@
                 <w:rFonts w:ascii="Calibri" w:eastAsia="Times New Roman" w:hAnsi="Calibri" w:cs="Calibri"/>
                 <w:color w:val="000000"/>
               </w:rPr>
-              <w:t>96.7999827</w:t>
+              <w:t>96.79998%</w:t>
             </w:r>
           </w:p>
         </w:tc>
@@ -811,7 +813,7 @@
                 <w:rFonts w:ascii="Calibri" w:eastAsia="Times New Roman" w:hAnsi="Calibri" w:cs="Calibri"/>
                 <w:color w:val="000000"/>
               </w:rPr>
-              <w:t>1.8497881</w:t>
+              <w:t>1.84979%</w:t>
             </w:r>
           </w:p>
         </w:tc>
@@ -843,7 +845,7 @@
                 <w:rFonts w:ascii="Calibri" w:eastAsia="Times New Roman" w:hAnsi="Calibri" w:cs="Calibri"/>
                 <w:color w:val="000000"/>
               </w:rPr>
-              <w:t>98.6497708</w:t>
+              <w:t>98.64977%</w:t>
             </w:r>
           </w:p>
         </w:tc>
@@ -945,7 +947,7 @@
                 <w:rFonts w:ascii="Calibri" w:eastAsia="Times New Roman" w:hAnsi="Calibri" w:cs="Calibri"/>
                 <w:color w:val="000000"/>
               </w:rPr>
-              <w:t>1.1904672</w:t>
+              <w:t>1.19047%</w:t>
             </w:r>
           </w:p>
         </w:tc>
@@ -977,7 +979,7 @@
                 <w:rFonts w:ascii="Calibri" w:eastAsia="Times New Roman" w:hAnsi="Calibri" w:cs="Calibri"/>
                 <w:color w:val="000000"/>
               </w:rPr>
-              <w:t>99.8402380</w:t>
+              <w:t>99.84024%</w:t>
             </w:r>
           </w:p>
         </w:tc>
@@ -1079,7 +1081,7 @@
                 <w:rFonts w:ascii="Calibri" w:eastAsia="Times New Roman" w:hAnsi="Calibri" w:cs="Calibri"/>
                 <w:color w:val="000000"/>
               </w:rPr>
-              <w:t>0.1404304</w:t>
+              <w:t>0.14043%</w:t>
             </w:r>
           </w:p>
         </w:tc>
@@ -1111,7 +1113,7 @@
                 <w:rFonts w:ascii="Calibri" w:eastAsia="Times New Roman" w:hAnsi="Calibri" w:cs="Calibri"/>
                 <w:color w:val="000000"/>
               </w:rPr>
-              <w:t>99.9806684</w:t>
+              <w:t>99.98067%</w:t>
             </w:r>
           </w:p>
         </w:tc>
@@ -1213,7 +1215,7 @@
                 <w:rFonts w:ascii="Calibri" w:eastAsia="Times New Roman" w:hAnsi="Calibri" w:cs="Calibri"/>
                 <w:color w:val="000000"/>
               </w:rPr>
-              <w:t>0.0193156</w:t>
+              <w:t>0.01932%</w:t>
             </w:r>
           </w:p>
         </w:tc>
@@ -1245,7 +1247,7 @@
                 <w:rFonts w:ascii="Calibri" w:eastAsia="Times New Roman" w:hAnsi="Calibri" w:cs="Calibri"/>
                 <w:color w:val="000000"/>
               </w:rPr>
-              <w:t>99.9999841</w:t>
+              <w:t>99.99998%</w:t>
             </w:r>
           </w:p>
         </w:tc>
@@ -1347,7 +1349,7 @@
                 <w:rFonts w:ascii="Calibri" w:eastAsia="Times New Roman" w:hAnsi="Calibri" w:cs="Calibri"/>
                 <w:color w:val="000000"/>
               </w:rPr>
-              <w:t>0.0000159</w:t>
+              <w:t>0.00002%</w:t>
             </w:r>
           </w:p>
         </w:tc>
@@ -1379,7 +1381,7 @@
                 <w:rFonts w:ascii="Calibri" w:eastAsia="Times New Roman" w:hAnsi="Calibri" w:cs="Calibri"/>
                 <w:color w:val="000000"/>
               </w:rPr>
-              <w:t>100.0000000</w:t>
+              <w:t>100.00000%</w:t>
             </w:r>
           </w:p>
         </w:tc>
@@ -1454,8 +1456,6 @@
           </wp:inline>
         </w:drawing>
       </w:r>
-      <w:bookmarkStart w:id="0" w:name="_GoBack"/>
-      <w:bookmarkEnd w:id="0"/>
     </w:p>
     <w:sectPr>
       <w:headerReference w:type="default" r:id="rId8"/>
@@ -1670,6 +1670,7 @@
     <w:lsdException w:name="HTML Sample" w:semiHidden="1" w:unhideWhenUsed="1"/>
     <w:lsdException w:name="HTML Typewriter" w:semiHidden="1" w:unhideWhenUsed="1"/>
     <w:lsdException w:name="HTML Variable" w:semiHidden="1" w:unhideWhenUsed="1"/>
+    <w:lsdException w:name="Normal Table" w:semiHidden="1" w:unhideWhenUsed="1"/>
     <w:lsdException w:name="annotation subject" w:semiHidden="1" w:unhideWhenUsed="1"/>
     <w:lsdException w:name="No List" w:semiHidden="1" w:unhideWhenUsed="1"/>
     <w:lsdException w:name="Outline List 1" w:semiHidden="1" w:unhideWhenUsed="1"/>
@@ -1716,8 +1717,10 @@
     <w:lsdException w:name="Table Subtle 2" w:semiHidden="1" w:unhideWhenUsed="1"/>
     <w:lsdException w:name="Table Web 1" w:semiHidden="1" w:unhideWhenUsed="1"/>
     <w:lsdException w:name="Table Web 2" w:semiHidden="1" w:unhideWhenUsed="1"/>
+    <w:lsdException w:name="Table Web 3" w:semiHidden="1" w:unhideWhenUsed="1"/>
     <w:lsdException w:name="Balloon Text" w:semiHidden="1" w:unhideWhenUsed="1"/>
     <w:lsdException w:name="Table Grid" w:uiPriority="39"/>
+    <w:lsdException w:name="Table Theme" w:semiHidden="1" w:unhideWhenUsed="1"/>
     <w:lsdException w:name="Placeholder Text" w:semiHidden="1"/>
     <w:lsdException w:name="No Spacing" w:uiPriority="1" w:qFormat="1"/>
     <w:lsdException w:name="Light Shading" w:uiPriority="60"/>

</xml_diff>

<commit_message>
Tweaked and submitted hw10
</commit_message>
<xml_diff>
--- a/10hw/hw10.docx
+++ b/10hw/hw10.docx
@@ -15,8 +15,6 @@
           <w:noProof/>
         </w:rPr>
       </w:pPr>
-      <w:bookmarkStart w:id="0" w:name="_GoBack"/>
-      <w:bookmarkEnd w:id="0"/>
     </w:p>
     <w:tbl>
       <w:tblPr>
@@ -1400,6 +1398,8 @@
           <w:noProof/>
         </w:rPr>
       </w:pPr>
+      <w:bookmarkStart w:id="0" w:name="_GoBack"/>
+      <w:bookmarkEnd w:id="0"/>
     </w:p>
     <w:p>
       <w:pPr>
@@ -1407,6 +1407,147 @@
           <w:noProof/>
         </w:rPr>
       </w:pPr>
+      <w:r>
+        <w:rPr>
+          <w:noProof/>
+        </w:rPr>
+        <mc:AlternateContent>
+          <mc:Choice Requires="wps">
+            <w:drawing>
+              <wp:anchor distT="45720" distB="45720" distL="114300" distR="114300" simplePos="0" relativeHeight="251659264" behindDoc="0" locked="0" layoutInCell="1" allowOverlap="1" wp14:anchorId="27EC192C" wp14:editId="5995B1AF">
+                <wp:simplePos x="0" y="0"/>
+                <wp:positionH relativeFrom="column">
+                  <wp:posOffset>1974850</wp:posOffset>
+                </wp:positionH>
+                <wp:positionV relativeFrom="paragraph">
+                  <wp:posOffset>586740</wp:posOffset>
+                </wp:positionV>
+                <wp:extent cx="1663700" cy="330200"/>
+                <wp:effectExtent l="0" t="0" r="0" b="0"/>
+                <wp:wrapNone/>
+                <wp:docPr id="217" name="Text Box 2"/>
+                <wp:cNvGraphicFramePr>
+                  <a:graphicFrameLocks xmlns:a="http://schemas.openxmlformats.org/drawingml/2006/main"/>
+                </wp:cNvGraphicFramePr>
+                <a:graphic xmlns:a="http://schemas.openxmlformats.org/drawingml/2006/main">
+                  <a:graphicData uri="http://schemas.microsoft.com/office/word/2010/wordprocessingShape">
+                    <wps:wsp>
+                      <wps:cNvSpPr txBox="1">
+                        <a:spLocks noChangeArrowheads="1"/>
+                      </wps:cNvSpPr>
+                      <wps:spPr bwMode="auto">
+                        <a:xfrm>
+                          <a:off x="0" y="0"/>
+                          <a:ext cx="1663700" cy="330200"/>
+                        </a:xfrm>
+                        <a:prstGeom prst="rect">
+                          <a:avLst/>
+                        </a:prstGeom>
+                        <a:solidFill>
+                          <a:srgbClr val="FFFFFF"/>
+                        </a:solidFill>
+                        <a:ln w="9525">
+                          <a:noFill/>
+                          <a:miter lim="800000"/>
+                          <a:headEnd/>
+                          <a:tailEnd/>
+                        </a:ln>
+                      </wps:spPr>
+                      <wps:txbx>
+                        <w:txbxContent>
+                          <w:p>
+                            <w:pPr>
+                              <w:rPr>
+                                <w:sz w:val="24"/>
+                                <w:szCs w:val="24"/>
+                              </w:rPr>
+                            </w:pPr>
+                            <w:r>
+                              <w:rPr>
+                                <w:sz w:val="24"/>
+                                <w:szCs w:val="24"/>
+                              </w:rPr>
+                              <w:t xml:space="preserve">3 PCs capture </w:t>
+                            </w:r>
+                            <w:r>
+                              <w:rPr>
+                                <w:rFonts w:cstheme="minorHAnsi"/>
+                                <w:sz w:val="24"/>
+                                <w:szCs w:val="24"/>
+                              </w:rPr>
+                              <w:t>≈</w:t>
+                            </w:r>
+                            <w:r>
+                              <w:rPr>
+                                <w:sz w:val="24"/>
+                                <w:szCs w:val="24"/>
+                              </w:rPr>
+                              <w:t xml:space="preserve"> 93%</w:t>
+                            </w:r>
+                          </w:p>
+                        </w:txbxContent>
+                      </wps:txbx>
+                      <wps:bodyPr rot="0" vert="horz" wrap="square" lIns="91440" tIns="45720" rIns="91440" bIns="45720" anchor="t" anchorCtr="0">
+                        <a:noAutofit/>
+                      </wps:bodyPr>
+                    </wps:wsp>
+                  </a:graphicData>
+                </a:graphic>
+                <wp14:sizeRelH relativeFrom="margin">
+                  <wp14:pctWidth>0</wp14:pctWidth>
+                </wp14:sizeRelH>
+                <wp14:sizeRelV relativeFrom="margin">
+                  <wp14:pctHeight>0</wp14:pctHeight>
+                </wp14:sizeRelV>
+              </wp:anchor>
+            </w:drawing>
+          </mc:Choice>
+          <mc:Fallback>
+            <w:pict>
+              <v:shapetype w14:anchorId="27EC192C" id="_x0000_t202" coordsize="21600,21600" o:spt="202" path="m,l,21600r21600,l21600,xe">
+                <v:stroke joinstyle="miter"/>
+                <v:path gradientshapeok="t" o:connecttype="rect"/>
+              </v:shapetype>
+              <v:shape id="Text Box 2" o:spid="_x0000_s1026" type="#_x0000_t202" style="position:absolute;margin-left:155.5pt;margin-top:46.2pt;width:131pt;height:26pt;z-index:251659264;visibility:visible;mso-wrap-style:square;mso-width-percent:0;mso-height-percent:0;mso-wrap-distance-left:9pt;mso-wrap-distance-top:3.6pt;mso-wrap-distance-right:9pt;mso-wrap-distance-bottom:3.6pt;mso-position-horizontal:absolute;mso-position-horizontal-relative:text;mso-position-vertical:absolute;mso-position-vertical-relative:text;mso-width-percent:0;mso-height-percent:0;mso-width-relative:margin;mso-height-relative:margin;v-text-anchor:top" o:gfxdata="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" stroked="f">
+                <v:textbox>
+                  <w:txbxContent>
+                    <w:p>
+                      <w:pPr>
+                        <w:rPr>
+                          <w:sz w:val="24"/>
+                          <w:szCs w:val="24"/>
+                        </w:rPr>
+                      </w:pPr>
+                      <w:r>
+                        <w:rPr>
+                          <w:sz w:val="24"/>
+                          <w:szCs w:val="24"/>
+                        </w:rPr>
+                        <w:t xml:space="preserve">3 PCs capture </w:t>
+                      </w:r>
+                      <w:r>
+                        <w:rPr>
+                          <w:rFonts w:cstheme="minorHAnsi"/>
+                          <w:sz w:val="24"/>
+                          <w:szCs w:val="24"/>
+                        </w:rPr>
+                        <w:t>≈</w:t>
+                      </w:r>
+                      <w:r>
+                        <w:rPr>
+                          <w:sz w:val="24"/>
+                          <w:szCs w:val="24"/>
+                        </w:rPr>
+                        <w:t xml:space="preserve"> 93%</w:t>
+                      </w:r>
+                    </w:p>
+                  </w:txbxContent>
+                </v:textbox>
+              </v:shape>
+            </w:pict>
+          </mc:Fallback>
+        </mc:AlternateContent>
+      </w:r>
       <w:r>
         <w:rPr>
           <w:noProof/>
@@ -2036,6 +2177,16 @@
     <w:uiPriority w:val="99"/>
     <w:rsid w:val="00C11F14"/>
   </w:style>
+  <w:style w:type="character" w:styleId="PlaceholderText">
+    <w:name w:val="Placeholder Text"/>
+    <w:basedOn w:val="DefaultParagraphFont"/>
+    <w:uiPriority w:val="99"/>
+    <w:semiHidden/>
+    <w:rsid w:val="00FD4BAD"/>
+    <w:rPr>
+      <w:color w:val="808080"/>
+    </w:rPr>
+  </w:style>
 </w:styles>
 </file>
 

</xml_diff>